<commit_message>
Added meeting minutes, re-organised folders
</commit_message>
<xml_diff>
--- a/Communications & Meeting Minutes/Meeting Minutes/Week 3.docx
+++ b/Communications & Meeting Minutes/Meeting Minutes/Week 3.docx
@@ -37,7 +37,7 @@
       </w:r>
       <w:proofErr w:type="gramEnd"/>
       <w:r>
-        <w:t xml:space="preserve"> 20</w:t>
+        <w:t xml:space="preserve"> 13</w:t>
       </w:r>
       <w:r>
         <w:t>/02/18</w:t>
@@ -53,7 +53,12 @@
       </w:r>
       <w:proofErr w:type="gramEnd"/>
       <w:r>
-        <w:t xml:space="preserve"> 12:00</w:t>
+        <w:t xml:space="preserve"> 12:0</w:t>
+      </w:r>
+      <w:bookmarkStart w:id="0" w:name="_GoBack"/>
+      <w:bookmarkEnd w:id="0"/>
+      <w:r>
+        <w:t>0</w:t>
       </w:r>
     </w:p>
     <w:p>
@@ -63,31 +68,28 @@
       </w:r>
       <w:proofErr w:type="gramEnd"/>
       <w:r>
+        <w:t xml:space="preserve"> Joe, </w:t>
+      </w:r>
+      <w:proofErr w:type="spellStart"/>
+      <w:r>
+        <w:t>Andreea</w:t>
+      </w:r>
+      <w:proofErr w:type="spellEnd"/>
+      <w:r>
+        <w:t>, Kacey, Tomas</w:t>
+      </w:r>
+    </w:p>
+    <w:p>
+      <w:r>
+        <w:t xml:space="preserve">Apologies </w:t>
+      </w:r>
+      <w:proofErr w:type="gramStart"/>
+      <w:r>
+        <w:t>from:-</w:t>
+      </w:r>
+      <w:proofErr w:type="gramEnd"/>
+      <w:r>
         <w:t xml:space="preserve"> </w:t>
-      </w:r>
-      <w:proofErr w:type="spellStart"/>
-      <w:r>
-        <w:t>Andreea</w:t>
-      </w:r>
-      <w:proofErr w:type="spellEnd"/>
-      <w:r>
-        <w:t>, Kacey, Tomas</w:t>
-      </w:r>
-    </w:p>
-    <w:p>
-      <w:r>
-        <w:t xml:space="preserve">Apologies </w:t>
-      </w:r>
-      <w:proofErr w:type="gramStart"/>
-      <w:r>
-        <w:t>from:-</w:t>
-      </w:r>
-      <w:proofErr w:type="gramEnd"/>
-      <w:r>
-        <w:t xml:space="preserve"> </w:t>
-      </w:r>
-      <w:r>
-        <w:t>Joe (let us know via Discord)</w:t>
       </w:r>
     </w:p>
     <w:p>
@@ -144,13 +146,7 @@
       </w:r>
       <w:proofErr w:type="gramEnd"/>
       <w:r>
-        <w:t xml:space="preserve"> All tasks were completed on t</w:t>
-      </w:r>
-      <w:r>
-        <w:t xml:space="preserve">ime. </w:t>
-      </w:r>
-      <w:r>
-        <w:t>Problems regarding the programing side were solved and now the game can move to the next stage in terms of implementing mechanics and polishing the existing features.</w:t>
+        <w:t xml:space="preserve"> All tasks were completed on time and scoped well enough, we learned from the time taken to complete these tasks how to scope even better in the coming week. </w:t>
       </w:r>
     </w:p>
     <w:p>
@@ -167,26 +163,6 @@
       <w:proofErr w:type="gramEnd"/>
       <w:r>
         <w:t xml:space="preserve"> </w:t>
-      </w:r>
-      <w:r>
-        <w:t>The design tasks for Tomas were overestimated. The reason behind it was observing his workflow and his ability of producing assets in a set amou</w:t>
-      </w:r>
-      <w:r>
-        <w:t>n</w:t>
-      </w:r>
-      <w:r>
-        <w:t>t of time.</w:t>
-      </w:r>
-      <w:r>
-        <w:t xml:space="preserve"> Since in our first unofficial meeting as a team the fact that he is comfortable with 3D modelling but is willing to improve was mentioned we put to test what he can deliver in 6h in terms of assets. For the next sprint the number of assets will be increased so we will make the best out of </w:t>
-      </w:r>
-      <w:r>
-        <w:t>the time, since approximately 2 hours remained from last sprint for his tasks.</w:t>
-      </w:r>
-    </w:p>
-    <w:p>
-      <w:r>
-        <w:t>Communication was not kept strictly to the group’s Discord server. In order to solve this problem ,2 categories will be created: Design and Programming in order to avoid private messages about specific design queries.</w:t>
       </w:r>
     </w:p>
     <w:p>
@@ -210,80 +186,102 @@
         <w:t xml:space="preserve"> </w:t>
       </w:r>
       <w:r>
-        <w:t xml:space="preserve">From Rob: </w:t>
-      </w:r>
-      <w:r>
-        <w:t xml:space="preserve">replaced mechanic too similar to shooting </w:t>
-      </w:r>
-      <w:r>
-        <w:t>mechanic. Agreed on the game idea as Dave has already approved on the game idea.</w:t>
-      </w:r>
-    </w:p>
-    <w:p>
-      <w:r>
-        <w:t>Individual work completed:</w:t>
-      </w:r>
+        <w:t>We received feedback from Dave – The idea meets the brief in terms of the mechanic removal &amp; addition, however we should carry out more research prior to playtesting regarding how people will react to the mechanic / what they like about these type of games.</w:t>
+      </w:r>
+    </w:p>
+    <w:p>
+      <w:r>
+        <w:t xml:space="preserve">Individual work </w:t>
+      </w:r>
+      <w:proofErr w:type="gramStart"/>
+      <w:r>
+        <w:t>completed:-</w:t>
+      </w:r>
+      <w:proofErr w:type="gramEnd"/>
     </w:p>
     <w:p>
       <w:r>
         <w:t>Joe –</w:t>
       </w:r>
       <w:r>
+        <w:t xml:space="preserve"> Researched &amp; implemented a method of creating basic FPS movement &amp; controls</w:t>
+      </w:r>
+      <w:r>
+        <w:br/>
+      </w:r>
+      <w:proofErr w:type="spellStart"/>
+      <w:r>
+        <w:t>Adreea</w:t>
+      </w:r>
+      <w:proofErr w:type="spellEnd"/>
+      <w:r>
+        <w:t xml:space="preserve"> –</w:t>
+      </w:r>
+      <w:r>
+        <w:t xml:space="preserve"> Decided on art st</w:t>
+      </w:r>
+      <w:r>
+        <w:t>yle for game, researched assets &amp;</w:t>
+      </w:r>
+      <w:r>
+        <w:t xml:space="preserve"> created </w:t>
+      </w:r>
+      <w:proofErr w:type="spellStart"/>
+      <w:r>
+        <w:t>moodboards</w:t>
+      </w:r>
+      <w:proofErr w:type="spellEnd"/>
+      <w:r>
+        <w:br/>
+        <w:t>Kacey –</w:t>
+      </w:r>
+      <w:r>
         <w:t xml:space="preserve"> </w:t>
       </w:r>
       <w:r>
-        <w:t>researched and implemented a working ‘firing’ mechanic</w:t>
-      </w:r>
-      <w:r>
-        <w:t xml:space="preserve"> </w:t>
-      </w:r>
-    </w:p>
-    <w:p>
+        <w:t>Researched &amp; implemented a different method of creating basic FPS movement &amp; controls</w:t>
+      </w:r>
+      <w:r>
+        <w:br/>
+        <w:t xml:space="preserve">Tomas – </w:t>
+      </w:r>
+      <w:r>
+        <w:t>Decided on art st</w:t>
+      </w:r>
+      <w:r>
+        <w:t>yle for game, researched assets &amp;</w:t>
+      </w:r>
+      <w:r>
+        <w:t xml:space="preserve"> created </w:t>
+      </w:r>
       <w:proofErr w:type="spellStart"/>
       <w:r>
-        <w:t>Adreea</w:t>
+        <w:t>moodboards</w:t>
       </w:r>
       <w:proofErr w:type="spellEnd"/>
-      <w:r>
-        <w:t xml:space="preserve"> –</w:t>
-      </w:r>
-      <w:r>
-        <w:t xml:space="preserve"> created final asset for the enemy (rat), provided research on the chosen mechanic for the game</w:t>
-      </w:r>
-    </w:p>
-    <w:p>
-      <w:r>
-        <w:t>Kacey –</w:t>
-      </w:r>
-      <w:r>
-        <w:t xml:space="preserve"> </w:t>
-      </w:r>
-      <w:r>
-        <w:t>researched and implemented a working ‘firing’ mechanic</w:t>
-      </w:r>
-      <w:r>
-        <w:br/>
-        <w:t>Tomas –</w:t>
-      </w:r>
-      <w:r>
-        <w:t xml:space="preserve"> </w:t>
-      </w:r>
-      <w:r>
-        <w:t xml:space="preserve">provided a first </w:t>
-      </w:r>
-      <w:proofErr w:type="spellStart"/>
-      <w:r>
-        <w:t>throwable</w:t>
-      </w:r>
-      <w:proofErr w:type="spellEnd"/>
-      <w:r>
-        <w:t xml:space="preserve"> asset for the game. Used remaining time to create variations on the texture (3 textures instead of 1)</w:t>
-      </w:r>
-    </w:p>
-    <w:p>
-      <w:r>
-        <w:t>Tasks for the current week:</w:t>
-      </w:r>
+    </w:p>
+    <w:p>
+      <w:r>
+        <w:t xml:space="preserve">Item </w:t>
+      </w:r>
+      <w:proofErr w:type="gramStart"/>
+      <w:r>
+        <w:t>2:-</w:t>
+      </w:r>
+      <w:proofErr w:type="gramEnd"/>
+      <w:r>
+        <w:t xml:space="preserve">  </w:t>
+      </w:r>
+    </w:p>
+    <w:p>
+      <w:r>
+        <w:t xml:space="preserve">Tasks for the current </w:t>
+      </w:r>
+      <w:proofErr w:type="gramStart"/>
+      <w:r>
+        <w:t>week:-</w:t>
+      </w:r>
+      <w:proofErr w:type="gramEnd"/>
       <w:r>
         <w:t xml:space="preserve"> </w:t>
       </w:r>
@@ -307,7 +305,7 @@
         </w:numPr>
       </w:pPr>
       <w:r>
-        <w:t>Create environmental asset for garbage bag pile</w:t>
+        <w:t>Model assets for enemies-rats</w:t>
       </w:r>
     </w:p>
     <w:p>
@@ -319,7 +317,7 @@
         </w:numPr>
       </w:pPr>
       <w:r>
-        <w:t>Create layout for the level- map the level</w:t>
+        <w:t>Unwrap UVW for enemies</w:t>
       </w:r>
     </w:p>
     <w:p>
@@ -331,7 +329,7 @@
         </w:numPr>
       </w:pPr>
       <w:r>
-        <w:t>Create final design document</w:t>
+        <w:t>Texturing for the “rats”</w:t>
       </w:r>
     </w:p>
     <w:p>
@@ -343,22 +341,11 @@
         </w:numPr>
       </w:pPr>
       <w:r>
-        <w:t>Create concept art of the game environment</w:t>
-      </w:r>
-    </w:p>
-    <w:p>
-      <w:pPr>
-        <w:ind w:left="360"/>
-      </w:pPr>
-    </w:p>
-    <w:p>
-      <w:pPr>
-        <w:ind w:left="360"/>
-      </w:pPr>
-      <w:bookmarkStart w:id="0" w:name="_GoBack"/>
-      <w:bookmarkEnd w:id="0"/>
-      <w:r>
-        <w:lastRenderedPageBreak/>
+        <w:t>Research on the chosen mechanic in relation with players</w:t>
+      </w:r>
+    </w:p>
+    <w:p>
+      <w:r>
         <w:t xml:space="preserve">Tomas </w:t>
       </w:r>
     </w:p>
@@ -373,8 +360,13 @@
       <w:r>
         <w:t xml:space="preserve">Model </w:t>
       </w:r>
-      <w:r>
-        <w:t>asset –banana peel</w:t>
+      <w:proofErr w:type="spellStart"/>
+      <w:r>
+        <w:t>throwable</w:t>
+      </w:r>
+      <w:proofErr w:type="spellEnd"/>
+      <w:r>
+        <w:t xml:space="preserve"> asset- apples</w:t>
       </w:r>
     </w:p>
     <w:p>
@@ -386,7 +378,7 @@
         </w:numPr>
       </w:pPr>
       <w:r>
-        <w:t>Model asset – bottle</w:t>
+        <w:t>Unwrap UVW for “assets”</w:t>
       </w:r>
     </w:p>
     <w:p>
@@ -398,7 +390,12 @@
         </w:numPr>
       </w:pPr>
       <w:r>
-        <w:t>Model asset- can</w:t>
+        <w:t>Texturing for “apples”</w:t>
+      </w:r>
+    </w:p>
+    <w:p>
+      <w:r>
+        <w:t xml:space="preserve">Joe </w:t>
       </w:r>
     </w:p>
     <w:p>
@@ -406,11 +403,11 @@
         <w:pStyle w:val="ListParagraph"/>
         <w:numPr>
           <w:ilvl w:val="0"/>
-          <w:numId w:val="2"/>
+          <w:numId w:val="3"/>
         </w:numPr>
       </w:pPr>
       <w:r>
-        <w:t>Model asset- plank</w:t>
+        <w:t>Working with Kacey, research methods to manipulate and ‘pick up’ physics objects in Unity</w:t>
       </w:r>
     </w:p>
     <w:p>
@@ -418,52 +415,18 @@
         <w:pStyle w:val="ListParagraph"/>
         <w:numPr>
           <w:ilvl w:val="0"/>
-          <w:numId w:val="2"/>
+          <w:numId w:val="3"/>
         </w:numPr>
       </w:pPr>
       <w:r>
-        <w:t>Model asset - hotdog</w:t>
-      </w:r>
-    </w:p>
-    <w:p>
-      <w:r>
-        <w:t xml:space="preserve">Joe </w:t>
-      </w:r>
-      <w:proofErr w:type="gramStart"/>
-      <w:r>
-        <w:t>( to</w:t>
-      </w:r>
-      <w:proofErr w:type="gramEnd"/>
-      <w:r>
-        <w:t xml:space="preserve"> be completed by Joe)</w:t>
+        <w:t xml:space="preserve">Attempt to implement ‘firing’ mechanic </w:t>
       </w:r>
     </w:p>
     <w:p/>
     <w:p>
       <w:r>
+        <w:lastRenderedPageBreak/>
         <w:t>Kacey</w:t>
-      </w:r>
-      <w:r>
-        <w:t xml:space="preserve"> </w:t>
-      </w:r>
-      <w:proofErr w:type="gramStart"/>
-      <w:r>
-        <w:t>( to</w:t>
-      </w:r>
-      <w:proofErr w:type="gramEnd"/>
-      <w:r>
-        <w:t xml:space="preserve"> be completed by Joe)</w:t>
-      </w:r>
-    </w:p>
-    <w:p>
-      <w:r>
-        <w:rPr>
-          <w:i/>
-        </w:rPr>
-        <w:t>Temporary task for group jam</w:t>
-      </w:r>
-      <w:r>
-        <w:t xml:space="preserve">: </w:t>
       </w:r>
     </w:p>
     <w:p>
@@ -471,11 +434,29 @@
         <w:pStyle w:val="ListParagraph"/>
         <w:numPr>
           <w:ilvl w:val="0"/>
-          <w:numId w:val="6"/>
+          <w:numId w:val="4"/>
         </w:numPr>
       </w:pPr>
       <w:r>
-        <w:t>fully implement and modify working script</w:t>
+        <w:t xml:space="preserve">Working with </w:t>
+      </w:r>
+      <w:r>
+        <w:t>Joe</w:t>
+      </w:r>
+      <w:r>
+        <w:t>, research methods to manipulate and ‘pick up’ physics objects in Unit</w:t>
+      </w:r>
+    </w:p>
+    <w:p>
+      <w:pPr>
+        <w:pStyle w:val="ListParagraph"/>
+        <w:numPr>
+          <w:ilvl w:val="0"/>
+          <w:numId w:val="4"/>
+        </w:numPr>
+      </w:pPr>
+      <w:r>
+        <w:t>Attempt to implement ‘grabbing’ mechanic</w:t>
       </w:r>
     </w:p>
     <w:p>
@@ -491,7 +472,7 @@
         <w:t>-</w:t>
       </w:r>
       <w:r>
-        <w:t xml:space="preserve"> 13:15</w:t>
+        <w:t xml:space="preserve"> 12:52</w:t>
       </w:r>
     </w:p>
     <w:p>
@@ -504,13 +485,8 @@
       </w:r>
       <w:proofErr w:type="gramEnd"/>
       <w:r>
-        <w:t xml:space="preserve"> </w:t>
-      </w:r>
-      <w:proofErr w:type="spellStart"/>
-      <w:r>
-        <w:t>Andreea</w:t>
-      </w:r>
-      <w:proofErr w:type="spellEnd"/>
+        <w:t xml:space="preserve"> Joe &amp; Andreea</w:t>
+      </w:r>
     </w:p>
     <w:p/>
     <w:sectPr>
@@ -526,119 +502,6 @@
 <file path=word/numbering.xml><?xml version="1.0" encoding="utf-8"?>
 <w:numbering xmlns:wpc="http://schemas.microsoft.com/office/word/2010/wordprocessingCanvas" xmlns:cx="http://schemas.microsoft.com/office/drawing/2014/chartex" xmlns:mc="http://schemas.openxmlformats.org/markup-compatibility/2006" xmlns:o="urn:schemas-microsoft-com:office:office" xmlns:r="http://schemas.openxmlformats.org/officeDocument/2006/relationships" xmlns:m="http://schemas.openxmlformats.org/officeDocument/2006/math" xmlns:v="urn:schemas-microsoft-com:vml" xmlns:wp14="http://schemas.microsoft.com/office/word/2010/wordprocessingDrawing" xmlns:wp="http://schemas.openxmlformats.org/drawingml/2006/wordprocessingDrawing" xmlns:w10="urn:schemas-microsoft-com:office:word" xmlns:w="http://schemas.openxmlformats.org/wordprocessingml/2006/main" xmlns:w14="http://schemas.microsoft.com/office/word/2010/wordml" xmlns:w15="http://schemas.microsoft.com/office/word/2012/wordml" xmlns:w16se="http://schemas.microsoft.com/office/word/2015/wordml/symex" xmlns:wpg="http://schemas.microsoft.com/office/word/2010/wordprocessingGroup" xmlns:wpi="http://schemas.microsoft.com/office/word/2010/wordprocessingInk" xmlns:wne="http://schemas.microsoft.com/office/word/2006/wordml" xmlns:wps="http://schemas.microsoft.com/office/word/2010/wordprocessingShape" mc:Ignorable="w14 w15 w16se wp14">
   <w:abstractNum w:abstractNumId="0" w15:restartNumberingAfterBreak="0">
-    <w:nsid w:val="1FE259DD"/>
-    <w:multiLevelType w:val="hybridMultilevel"/>
-    <w:tmpl w:val="95509F3C"/>
-    <w:lvl w:ilvl="0" w:tplc="08090001">
-      <w:start w:val="1"/>
-      <w:numFmt w:val="bullet"/>
-      <w:lvlText w:val=""/>
-      <w:lvlJc w:val="left"/>
-      <w:pPr>
-        <w:ind w:left="720" w:hanging="360"/>
-      </w:pPr>
-      <w:rPr>
-        <w:rFonts w:ascii="Symbol" w:hAnsi="Symbol" w:hint="default"/>
-      </w:rPr>
-    </w:lvl>
-    <w:lvl w:ilvl="1" w:tplc="08090003" w:tentative="1">
-      <w:start w:val="1"/>
-      <w:numFmt w:val="bullet"/>
-      <w:lvlText w:val="o"/>
-      <w:lvlJc w:val="left"/>
-      <w:pPr>
-        <w:ind w:left="1440" w:hanging="360"/>
-      </w:pPr>
-      <w:rPr>
-        <w:rFonts w:ascii="Courier New" w:hAnsi="Courier New" w:cs="Courier New" w:hint="default"/>
-      </w:rPr>
-    </w:lvl>
-    <w:lvl w:ilvl="2" w:tplc="08090005" w:tentative="1">
-      <w:start w:val="1"/>
-      <w:numFmt w:val="bullet"/>
-      <w:lvlText w:val=""/>
-      <w:lvlJc w:val="left"/>
-      <w:pPr>
-        <w:ind w:left="2160" w:hanging="360"/>
-      </w:pPr>
-      <w:rPr>
-        <w:rFonts w:ascii="Wingdings" w:hAnsi="Wingdings" w:hint="default"/>
-      </w:rPr>
-    </w:lvl>
-    <w:lvl w:ilvl="3" w:tplc="08090001" w:tentative="1">
-      <w:start w:val="1"/>
-      <w:numFmt w:val="bullet"/>
-      <w:lvlText w:val=""/>
-      <w:lvlJc w:val="left"/>
-      <w:pPr>
-        <w:ind w:left="2880" w:hanging="360"/>
-      </w:pPr>
-      <w:rPr>
-        <w:rFonts w:ascii="Symbol" w:hAnsi="Symbol" w:hint="default"/>
-      </w:rPr>
-    </w:lvl>
-    <w:lvl w:ilvl="4" w:tplc="08090003" w:tentative="1">
-      <w:start w:val="1"/>
-      <w:numFmt w:val="bullet"/>
-      <w:lvlText w:val="o"/>
-      <w:lvlJc w:val="left"/>
-      <w:pPr>
-        <w:ind w:left="3600" w:hanging="360"/>
-      </w:pPr>
-      <w:rPr>
-        <w:rFonts w:ascii="Courier New" w:hAnsi="Courier New" w:cs="Courier New" w:hint="default"/>
-      </w:rPr>
-    </w:lvl>
-    <w:lvl w:ilvl="5" w:tplc="08090005" w:tentative="1">
-      <w:start w:val="1"/>
-      <w:numFmt w:val="bullet"/>
-      <w:lvlText w:val=""/>
-      <w:lvlJc w:val="left"/>
-      <w:pPr>
-        <w:ind w:left="4320" w:hanging="360"/>
-      </w:pPr>
-      <w:rPr>
-        <w:rFonts w:ascii="Wingdings" w:hAnsi="Wingdings" w:hint="default"/>
-      </w:rPr>
-    </w:lvl>
-    <w:lvl w:ilvl="6" w:tplc="08090001" w:tentative="1">
-      <w:start w:val="1"/>
-      <w:numFmt w:val="bullet"/>
-      <w:lvlText w:val=""/>
-      <w:lvlJc w:val="left"/>
-      <w:pPr>
-        <w:ind w:left="5040" w:hanging="360"/>
-      </w:pPr>
-      <w:rPr>
-        <w:rFonts w:ascii="Symbol" w:hAnsi="Symbol" w:hint="default"/>
-      </w:rPr>
-    </w:lvl>
-    <w:lvl w:ilvl="7" w:tplc="08090003" w:tentative="1">
-      <w:start w:val="1"/>
-      <w:numFmt w:val="bullet"/>
-      <w:lvlText w:val="o"/>
-      <w:lvlJc w:val="left"/>
-      <w:pPr>
-        <w:ind w:left="5760" w:hanging="360"/>
-      </w:pPr>
-      <w:rPr>
-        <w:rFonts w:ascii="Courier New" w:hAnsi="Courier New" w:cs="Courier New" w:hint="default"/>
-      </w:rPr>
-    </w:lvl>
-    <w:lvl w:ilvl="8" w:tplc="08090005" w:tentative="1">
-      <w:start w:val="1"/>
-      <w:numFmt w:val="bullet"/>
-      <w:lvlText w:val=""/>
-      <w:lvlJc w:val="left"/>
-      <w:pPr>
-        <w:ind w:left="6480" w:hanging="360"/>
-      </w:pPr>
-      <w:rPr>
-        <w:rFonts w:ascii="Wingdings" w:hAnsi="Wingdings" w:hint="default"/>
-      </w:rPr>
-    </w:lvl>
-  </w:abstractNum>
-  <w:abstractNum w:abstractNumId="1" w15:restartNumberingAfterBreak="0">
     <w:nsid w:val="3A6E3A8C"/>
     <w:multiLevelType w:val="hybridMultilevel"/>
     <w:tmpl w:val="98686C5E"/>
@@ -751,7 +614,7 @@
       </w:rPr>
     </w:lvl>
   </w:abstractNum>
-  <w:abstractNum w:abstractNumId="2" w15:restartNumberingAfterBreak="0">
+  <w:abstractNum w:abstractNumId="1" w15:restartNumberingAfterBreak="0">
     <w:nsid w:val="410C3A60"/>
     <w:multiLevelType w:val="hybridMultilevel"/>
     <w:tmpl w:val="7E00652C"/>
@@ -864,120 +727,7 @@
       </w:rPr>
     </w:lvl>
   </w:abstractNum>
-  <w:abstractNum w:abstractNumId="3" w15:restartNumberingAfterBreak="0">
-    <w:nsid w:val="595E347C"/>
-    <w:multiLevelType w:val="hybridMultilevel"/>
-    <w:tmpl w:val="59FA5C04"/>
-    <w:lvl w:ilvl="0" w:tplc="08090001">
-      <w:start w:val="1"/>
-      <w:numFmt w:val="bullet"/>
-      <w:lvlText w:val=""/>
-      <w:lvlJc w:val="left"/>
-      <w:pPr>
-        <w:ind w:left="720" w:hanging="360"/>
-      </w:pPr>
-      <w:rPr>
-        <w:rFonts w:ascii="Symbol" w:hAnsi="Symbol" w:hint="default"/>
-      </w:rPr>
-    </w:lvl>
-    <w:lvl w:ilvl="1" w:tplc="08090003" w:tentative="1">
-      <w:start w:val="1"/>
-      <w:numFmt w:val="bullet"/>
-      <w:lvlText w:val="o"/>
-      <w:lvlJc w:val="left"/>
-      <w:pPr>
-        <w:ind w:left="1440" w:hanging="360"/>
-      </w:pPr>
-      <w:rPr>
-        <w:rFonts w:ascii="Courier New" w:hAnsi="Courier New" w:cs="Courier New" w:hint="default"/>
-      </w:rPr>
-    </w:lvl>
-    <w:lvl w:ilvl="2" w:tplc="08090005" w:tentative="1">
-      <w:start w:val="1"/>
-      <w:numFmt w:val="bullet"/>
-      <w:lvlText w:val=""/>
-      <w:lvlJc w:val="left"/>
-      <w:pPr>
-        <w:ind w:left="2160" w:hanging="360"/>
-      </w:pPr>
-      <w:rPr>
-        <w:rFonts w:ascii="Wingdings" w:hAnsi="Wingdings" w:hint="default"/>
-      </w:rPr>
-    </w:lvl>
-    <w:lvl w:ilvl="3" w:tplc="08090001" w:tentative="1">
-      <w:start w:val="1"/>
-      <w:numFmt w:val="bullet"/>
-      <w:lvlText w:val=""/>
-      <w:lvlJc w:val="left"/>
-      <w:pPr>
-        <w:ind w:left="2880" w:hanging="360"/>
-      </w:pPr>
-      <w:rPr>
-        <w:rFonts w:ascii="Symbol" w:hAnsi="Symbol" w:hint="default"/>
-      </w:rPr>
-    </w:lvl>
-    <w:lvl w:ilvl="4" w:tplc="08090003" w:tentative="1">
-      <w:start w:val="1"/>
-      <w:numFmt w:val="bullet"/>
-      <w:lvlText w:val="o"/>
-      <w:lvlJc w:val="left"/>
-      <w:pPr>
-        <w:ind w:left="3600" w:hanging="360"/>
-      </w:pPr>
-      <w:rPr>
-        <w:rFonts w:ascii="Courier New" w:hAnsi="Courier New" w:cs="Courier New" w:hint="default"/>
-      </w:rPr>
-    </w:lvl>
-    <w:lvl w:ilvl="5" w:tplc="08090005" w:tentative="1">
-      <w:start w:val="1"/>
-      <w:numFmt w:val="bullet"/>
-      <w:lvlText w:val=""/>
-      <w:lvlJc w:val="left"/>
-      <w:pPr>
-        <w:ind w:left="4320" w:hanging="360"/>
-      </w:pPr>
-      <w:rPr>
-        <w:rFonts w:ascii="Wingdings" w:hAnsi="Wingdings" w:hint="default"/>
-      </w:rPr>
-    </w:lvl>
-    <w:lvl w:ilvl="6" w:tplc="08090001" w:tentative="1">
-      <w:start w:val="1"/>
-      <w:numFmt w:val="bullet"/>
-      <w:lvlText w:val=""/>
-      <w:lvlJc w:val="left"/>
-      <w:pPr>
-        <w:ind w:left="5040" w:hanging="360"/>
-      </w:pPr>
-      <w:rPr>
-        <w:rFonts w:ascii="Symbol" w:hAnsi="Symbol" w:hint="default"/>
-      </w:rPr>
-    </w:lvl>
-    <w:lvl w:ilvl="7" w:tplc="08090003" w:tentative="1">
-      <w:start w:val="1"/>
-      <w:numFmt w:val="bullet"/>
-      <w:lvlText w:val="o"/>
-      <w:lvlJc w:val="left"/>
-      <w:pPr>
-        <w:ind w:left="5760" w:hanging="360"/>
-      </w:pPr>
-      <w:rPr>
-        <w:rFonts w:ascii="Courier New" w:hAnsi="Courier New" w:cs="Courier New" w:hint="default"/>
-      </w:rPr>
-    </w:lvl>
-    <w:lvl w:ilvl="8" w:tplc="08090005" w:tentative="1">
-      <w:start w:val="1"/>
-      <w:numFmt w:val="bullet"/>
-      <w:lvlText w:val=""/>
-      <w:lvlJc w:val="left"/>
-      <w:pPr>
-        <w:ind w:left="6480" w:hanging="360"/>
-      </w:pPr>
-      <w:rPr>
-        <w:rFonts w:ascii="Wingdings" w:hAnsi="Wingdings" w:hint="default"/>
-      </w:rPr>
-    </w:lvl>
-  </w:abstractNum>
-  <w:abstractNum w:abstractNumId="4" w15:restartNumberingAfterBreak="0">
+  <w:abstractNum w:abstractNumId="2" w15:restartNumberingAfterBreak="0">
     <w:nsid w:val="60A7318A"/>
     <w:multiLevelType w:val="hybridMultilevel"/>
     <w:tmpl w:val="628E51EE"/>
@@ -1090,7 +840,7 @@
       </w:rPr>
     </w:lvl>
   </w:abstractNum>
-  <w:abstractNum w:abstractNumId="5" w15:restartNumberingAfterBreak="0">
+  <w:abstractNum w:abstractNumId="3" w15:restartNumberingAfterBreak="0">
     <w:nsid w:val="7D9C2347"/>
     <w:multiLevelType w:val="hybridMultilevel"/>
     <w:tmpl w:val="28049DE6"/>
@@ -1204,22 +954,16 @@
     </w:lvl>
   </w:abstractNum>
   <w:num w:numId="1">
-    <w:abstractNumId w:val="5"/>
+    <w:abstractNumId w:val="3"/>
   </w:num>
   <w:num w:numId="2">
-    <w:abstractNumId w:val="4"/>
+    <w:abstractNumId w:val="2"/>
   </w:num>
   <w:num w:numId="3">
-    <w:abstractNumId w:val="1"/>
+    <w:abstractNumId w:val="0"/>
   </w:num>
   <w:num w:numId="4">
-    <w:abstractNumId w:val="2"/>
-  </w:num>
-  <w:num w:numId="5">
-    <w:abstractNumId w:val="0"/>
-  </w:num>
-  <w:num w:numId="6">
-    <w:abstractNumId w:val="3"/>
+    <w:abstractNumId w:val="1"/>
   </w:num>
 </w:numbering>
 </file>

</xml_diff>